<commit_message>
Another module 2 update
Another module 2 update
</commit_message>
<xml_diff>
--- a/Module_2/project/Vkira_Module 02 Course Project - Design Your First Home Page_10.18.19.docx
+++ b/Module_2/project/Vkira_Module 02 Course Project - Design Your First Home Page_10.18.19.docx
@@ -81,74 +81,26 @@
         <w:t>My site URL:</w:t>
       </w:r>
     </w:p>
-    <w:bookmarkStart w:id="0" w:name="_GoBack"/>
-    <w:p>
-      <w:pPr>
-        <w:rPr>
-          <w:rFonts w:ascii="Times New Roman" w:hAnsi="Times New Roman" w:cs="Times New Roman"/>
-          <w:sz w:val="24"/>
-          <w:szCs w:val="24"/>
-        </w:rPr>
-      </w:pPr>
-      <w:r>
-        <w:rPr>
-          <w:rFonts w:ascii="Times New Roman" w:hAnsi="Times New Roman" w:cs="Times New Roman"/>
-          <w:sz w:val="24"/>
-          <w:szCs w:val="24"/>
-        </w:rPr>
-        <w:fldChar w:fldCharType="begin"/>
-      </w:r>
-      <w:r>
-        <w:rPr>
-          <w:rFonts w:ascii="Times New Roman" w:hAnsi="Times New Roman" w:cs="Times New Roman"/>
-          <w:sz w:val="24"/>
-          <w:szCs w:val="24"/>
-        </w:rPr>
-        <w:instrText xml:space="preserve"> HYPERLINK "</w:instrText>
-      </w:r>
-      <w:r>
-        <w:rPr>
-          <w:rFonts w:ascii="Times New Roman" w:hAnsi="Times New Roman" w:cs="Times New Roman"/>
-          <w:sz w:val="24"/>
-          <w:szCs w:val="24"/>
-        </w:rPr>
-        <w:instrText>http://kirassdns.centralus.cloudapp.azure.com/Fundamentals_of_Mobile_Web_Application_Development/Module_2/project/Homepage/site.html</w:instrText>
-      </w:r>
-      <w:r>
-        <w:rPr>
-          <w:rFonts w:ascii="Times New Roman" w:hAnsi="Times New Roman" w:cs="Times New Roman"/>
-          <w:sz w:val="24"/>
-          <w:szCs w:val="24"/>
-        </w:rPr>
-        <w:instrText xml:space="preserve">" </w:instrText>
-      </w:r>
-      <w:r>
-        <w:rPr>
-          <w:rFonts w:ascii="Times New Roman" w:hAnsi="Times New Roman" w:cs="Times New Roman"/>
-          <w:sz w:val="24"/>
-          <w:szCs w:val="24"/>
-        </w:rPr>
-        <w:fldChar w:fldCharType="separate"/>
-      </w:r>
-      <w:r>
-        <w:rPr>
-          <w:rStyle w:val="a3"/>
-          <w:rFonts w:ascii="Times New Roman" w:hAnsi="Times New Roman" w:cs="Times New Roman"/>
-          <w:sz w:val="24"/>
-          <w:szCs w:val="24"/>
-        </w:rPr>
-        <w:t>http://kirassdns.centralus.cloudapp.azure.com/Fundamentals_of_Mobile_Web_Application_Development/Module_2/project/Homepage/site.html</w:t>
-      </w:r>
-      <w:r>
-        <w:rPr>
-          <w:rFonts w:ascii="Times New Roman" w:hAnsi="Times New Roman" w:cs="Times New Roman"/>
-          <w:sz w:val="24"/>
-          <w:szCs w:val="24"/>
-        </w:rPr>
-        <w:fldChar w:fldCharType="end"/>
-      </w:r>
-    </w:p>
-    <w:bookmarkEnd w:id="0"/>
+    <w:p>
+      <w:pPr>
+        <w:rPr>
+          <w:rFonts w:ascii="Times New Roman" w:hAnsi="Times New Roman" w:cs="Times New Roman"/>
+          <w:sz w:val="24"/>
+          <w:szCs w:val="24"/>
+        </w:rPr>
+      </w:pPr>
+      <w:hyperlink r:id="rId4" w:history="1">
+        <w:r>
+          <w:rPr>
+            <w:rStyle w:val="a3"/>
+            <w:rFonts w:ascii="Times New Roman" w:hAnsi="Times New Roman" w:cs="Times New Roman"/>
+            <w:sz w:val="24"/>
+            <w:szCs w:val="24"/>
+          </w:rPr>
+          <w:t>http://kirassdns.centralus.cloudapp.azure.com/Fundamentals_of_Mobile_Web_Application_Development/Module_2/project/Homepage/site.html</w:t>
+        </w:r>
+      </w:hyperlink>
+    </w:p>
     <w:p>
       <w:pPr>
         <w:rPr>
@@ -198,6 +150,256 @@
           <w:szCs w:val="24"/>
         </w:rPr>
       </w:pPr>
+      <w:hyperlink r:id="rId5" w:history="1">
+        <w:r>
+          <w:rPr>
+            <w:rStyle w:val="a3"/>
+            <w:rFonts w:ascii="Times New Roman" w:hAnsi="Times New Roman" w:cs="Times New Roman"/>
+            <w:sz w:val="24"/>
+            <w:szCs w:val="24"/>
+          </w:rPr>
+          <w:t>https://github.com/Kiravolodymyr/CIS3801C-Fundamentals-of-Mobile-Web-Application-Development</w:t>
+        </w:r>
+      </w:hyperlink>
+    </w:p>
+    <w:p>
+      <w:pPr>
+        <w:rPr>
+          <w:rFonts w:ascii="Times New Roman" w:hAnsi="Times New Roman" w:cs="Times New Roman"/>
+          <w:sz w:val="24"/>
+          <w:szCs w:val="24"/>
+        </w:rPr>
+      </w:pPr>
+    </w:p>
+    <w:p>
+      <w:pPr>
+        <w:rPr>
+          <w:rFonts w:ascii="Times New Roman" w:hAnsi="Times New Roman" w:cs="Times New Roman"/>
+          <w:sz w:val="24"/>
+          <w:szCs w:val="24"/>
+        </w:rPr>
+      </w:pPr>
+      <w:r>
+        <w:rPr>
+          <w:rFonts w:ascii="Times New Roman" w:hAnsi="Times New Roman" w:cs="Times New Roman"/>
+          <w:sz w:val="24"/>
+          <w:szCs w:val="24"/>
+        </w:rPr>
+        <w:t>Desktop screenshot</w:t>
+      </w:r>
+    </w:p>
+    <w:p>
+      <w:pPr>
+        <w:rPr>
+          <w:rFonts w:ascii="Times New Roman" w:hAnsi="Times New Roman" w:cs="Times New Roman"/>
+          <w:sz w:val="24"/>
+          <w:szCs w:val="24"/>
+        </w:rPr>
+      </w:pPr>
+      <w:r>
+        <w:rPr>
+          <w:rFonts w:ascii="Times New Roman" w:hAnsi="Times New Roman" w:cs="Times New Roman"/>
+          <w:noProof/>
+          <w:sz w:val="24"/>
+          <w:szCs w:val="24"/>
+        </w:rPr>
+        <w:drawing>
+          <wp:inline distT="0" distB="0" distL="0" distR="0">
+            <wp:extent cx="5924550" cy="2867025"/>
+            <wp:effectExtent l="0" t="0" r="0" b="9525"/>
+            <wp:docPr id="1" name="Рисунок 1"/>
+            <wp:cNvGraphicFramePr>
+              <a:graphicFrameLocks xmlns:a="http://schemas.openxmlformats.org/drawingml/2006/main" noChangeAspect="1"/>
+            </wp:cNvGraphicFramePr>
+            <a:graphic xmlns:a="http://schemas.openxmlformats.org/drawingml/2006/main">
+              <a:graphicData uri="http://schemas.openxmlformats.org/drawingml/2006/picture">
+                <pic:pic xmlns:pic="http://schemas.openxmlformats.org/drawingml/2006/picture">
+                  <pic:nvPicPr>
+                    <pic:cNvPr id="0" name="Picture 1"/>
+                    <pic:cNvPicPr>
+                      <a:picLocks noChangeAspect="1" noChangeArrowheads="1"/>
+                    </pic:cNvPicPr>
+                  </pic:nvPicPr>
+                  <pic:blipFill>
+                    <a:blip r:embed="rId6" cstate="print">
+                      <a:extLst>
+                        <a:ext uri="{28A0092B-C50C-407E-A947-70E740481C1C}">
+                          <a14:useLocalDpi xmlns:a14="http://schemas.microsoft.com/office/drawing/2010/main" val="0"/>
+                        </a:ext>
+                      </a:extLst>
+                    </a:blip>
+                    <a:srcRect/>
+                    <a:stretch>
+                      <a:fillRect/>
+                    </a:stretch>
+                  </pic:blipFill>
+                  <pic:spPr bwMode="auto">
+                    <a:xfrm>
+                      <a:off x="0" y="0"/>
+                      <a:ext cx="5924550" cy="2867025"/>
+                    </a:xfrm>
+                    <a:prstGeom prst="rect">
+                      <a:avLst/>
+                    </a:prstGeom>
+                    <a:noFill/>
+                    <a:ln>
+                      <a:noFill/>
+                    </a:ln>
+                  </pic:spPr>
+                </pic:pic>
+              </a:graphicData>
+            </a:graphic>
+          </wp:inline>
+        </w:drawing>
+      </w:r>
+    </w:p>
+    <w:p>
+      <w:pPr>
+        <w:rPr>
+          <w:rFonts w:ascii="Times New Roman" w:hAnsi="Times New Roman" w:cs="Times New Roman"/>
+          <w:sz w:val="24"/>
+          <w:szCs w:val="24"/>
+        </w:rPr>
+      </w:pPr>
+    </w:p>
+    <w:p>
+      <w:pPr>
+        <w:rPr>
+          <w:rFonts w:ascii="Times New Roman" w:hAnsi="Times New Roman" w:cs="Times New Roman"/>
+          <w:sz w:val="24"/>
+          <w:szCs w:val="24"/>
+        </w:rPr>
+      </w:pPr>
+    </w:p>
+    <w:p>
+      <w:pPr>
+        <w:rPr>
+          <w:rFonts w:ascii="Times New Roman" w:hAnsi="Times New Roman" w:cs="Times New Roman"/>
+          <w:sz w:val="24"/>
+          <w:szCs w:val="24"/>
+        </w:rPr>
+      </w:pPr>
+    </w:p>
+    <w:p>
+      <w:pPr>
+        <w:rPr>
+          <w:rFonts w:ascii="Times New Roman" w:hAnsi="Times New Roman" w:cs="Times New Roman"/>
+          <w:sz w:val="24"/>
+          <w:szCs w:val="24"/>
+        </w:rPr>
+      </w:pPr>
+    </w:p>
+    <w:p>
+      <w:pPr>
+        <w:rPr>
+          <w:rFonts w:ascii="Times New Roman" w:hAnsi="Times New Roman" w:cs="Times New Roman"/>
+          <w:sz w:val="24"/>
+          <w:szCs w:val="24"/>
+        </w:rPr>
+      </w:pPr>
+    </w:p>
+    <w:p>
+      <w:pPr>
+        <w:rPr>
+          <w:rFonts w:ascii="Times New Roman" w:hAnsi="Times New Roman" w:cs="Times New Roman"/>
+          <w:sz w:val="24"/>
+          <w:szCs w:val="24"/>
+        </w:rPr>
+      </w:pPr>
+    </w:p>
+    <w:p>
+      <w:pPr>
+        <w:rPr>
+          <w:rFonts w:ascii="Times New Roman" w:hAnsi="Times New Roman" w:cs="Times New Roman"/>
+          <w:sz w:val="24"/>
+          <w:szCs w:val="24"/>
+        </w:rPr>
+      </w:pPr>
+    </w:p>
+    <w:p>
+      <w:pPr>
+        <w:rPr>
+          <w:rFonts w:ascii="Times New Roman" w:hAnsi="Times New Roman" w:cs="Times New Roman"/>
+          <w:sz w:val="24"/>
+          <w:szCs w:val="24"/>
+        </w:rPr>
+      </w:pPr>
+      <w:r>
+        <w:rPr>
+          <w:rFonts w:ascii="Times New Roman" w:hAnsi="Times New Roman" w:cs="Times New Roman"/>
+          <w:sz w:val="24"/>
+          <w:szCs w:val="24"/>
+        </w:rPr>
+        <w:lastRenderedPageBreak/>
+        <w:t>Mobile screenshot</w:t>
+      </w:r>
+      <w:bookmarkStart w:id="0" w:name="_GoBack"/>
+      <w:bookmarkEnd w:id="0"/>
+    </w:p>
+    <w:p>
+      <w:pPr>
+        <w:rPr>
+          <w:rFonts w:ascii="Times New Roman" w:hAnsi="Times New Roman" w:cs="Times New Roman"/>
+          <w:sz w:val="24"/>
+          <w:szCs w:val="24"/>
+        </w:rPr>
+      </w:pPr>
+      <w:r>
+        <w:rPr>
+          <w:rFonts w:ascii="Times New Roman" w:hAnsi="Times New Roman" w:cs="Times New Roman"/>
+          <w:noProof/>
+          <w:sz w:val="24"/>
+          <w:szCs w:val="24"/>
+        </w:rPr>
+        <w:drawing>
+          <wp:inline distT="0" distB="0" distL="0" distR="0">
+            <wp:extent cx="4629150" cy="7667625"/>
+            <wp:effectExtent l="0" t="0" r="0" b="9525"/>
+            <wp:docPr id="2" name="Рисунок 2"/>
+            <wp:cNvGraphicFramePr>
+              <a:graphicFrameLocks xmlns:a="http://schemas.openxmlformats.org/drawingml/2006/main" noChangeAspect="1"/>
+            </wp:cNvGraphicFramePr>
+            <a:graphic xmlns:a="http://schemas.openxmlformats.org/drawingml/2006/main">
+              <a:graphicData uri="http://schemas.openxmlformats.org/drawingml/2006/picture">
+                <pic:pic xmlns:pic="http://schemas.openxmlformats.org/drawingml/2006/picture">
+                  <pic:nvPicPr>
+                    <pic:cNvPr id="0" name="Picture 2"/>
+                    <pic:cNvPicPr>
+                      <a:picLocks noChangeAspect="1" noChangeArrowheads="1"/>
+                    </pic:cNvPicPr>
+                  </pic:nvPicPr>
+                  <pic:blipFill>
+                    <a:blip r:embed="rId7">
+                      <a:extLst>
+                        <a:ext uri="{28A0092B-C50C-407E-A947-70E740481C1C}">
+                          <a14:useLocalDpi xmlns:a14="http://schemas.microsoft.com/office/drawing/2010/main" val="0"/>
+                        </a:ext>
+                      </a:extLst>
+                    </a:blip>
+                    <a:srcRect/>
+                    <a:stretch>
+                      <a:fillRect/>
+                    </a:stretch>
+                  </pic:blipFill>
+                  <pic:spPr bwMode="auto">
+                    <a:xfrm>
+                      <a:off x="0" y="0"/>
+                      <a:ext cx="4629150" cy="7667625"/>
+                    </a:xfrm>
+                    <a:prstGeom prst="rect">
+                      <a:avLst/>
+                    </a:prstGeom>
+                    <a:noFill/>
+                    <a:ln>
+                      <a:noFill/>
+                    </a:ln>
+                  </pic:spPr>
+                </pic:pic>
+              </a:graphicData>
+            </a:graphic>
+          </wp:inline>
+        </w:drawing>
+      </w:r>
     </w:p>
     <w:sectPr>
       <w:pgSz w:w="12240" w:h="15840"/>

</xml_diff>